<commit_message>
Updated READ.Me and QA answers
</commit_message>
<xml_diff>
--- a/TP1/Partie_1/QA/Reponses_Questions.docx
+++ b/TP1/Partie_1/QA/Reponses_Questions.docx
@@ -3,14 +3,70 @@
 <w:document xmlns:wpc="http://schemas.microsoft.com/office/word/2010/wordprocessingCanvas" xmlns:cx="http://schemas.microsoft.com/office/drawing/2014/chartex" xmlns:cx1="http://schemas.microsoft.com/office/drawing/2015/9/8/chartex" xmlns:cx2="http://schemas.microsoft.com/office/drawing/2015/10/21/chartex" xmlns:cx3="http://schemas.microsoft.com/office/drawing/2016/5/9/chartex" xmlns:cx4="http://schemas.microsoft.com/office/drawing/2016/5/10/chartex" xmlns:cx5="http://schemas.microsoft.com/office/drawing/2016/5/11/chartex" xmlns:cx6="http://schemas.microsoft.com/office/drawing/2016/5/12/chartex" xmlns:cx7="http://schemas.microsoft.com/office/drawing/2016/5/13/chartex" xmlns:cx8="http://schemas.microsoft.com/office/drawing/2016/5/14/chartex" xmlns:mc="http://schemas.openxmlformats.org/markup-compatibility/2006" xmlns:aink="http://schemas.microsoft.com/office/drawing/2016/ink" xmlns:am3d="http://schemas.microsoft.com/office/drawing/2017/model3d" xmlns:o="urn:schemas-microsoft-com:office:office" xmlns:r="http://schemas.openxmlformats.org/officeDocument/2006/relationships" xmlns:m="http://schemas.openxmlformats.org/officeDocument/2006/math" xmlns:v="urn:schemas-microsoft-com:vml" xmlns:wp14="http://schemas.microsoft.com/office/word/2010/wordprocessingDrawing" xmlns:wp="http://schemas.openxmlformats.org/drawingml/2006/wordprocessingDrawing" xmlns:w10="urn:schemas-microsoft-com:office:word" xmlns:w="http://schemas.openxmlformats.org/wordprocessingml/2006/main" xmlns:w14="http://schemas.microsoft.com/office/word/2010/wordml" xmlns:w15="http://schemas.microsoft.com/office/word/2012/wordml" xmlns:w16cid="http://schemas.microsoft.com/office/word/2016/wordml/cid" xmlns:w16se="http://schemas.microsoft.com/office/word/2015/wordml/symex" xmlns:wpg="http://schemas.microsoft.com/office/word/2010/wordprocessingGroup" xmlns:wpi="http://schemas.microsoft.com/office/word/2010/wordprocessingInk" xmlns:wne="http://schemas.microsoft.com/office/word/2006/wordml" xmlns:wps="http://schemas.microsoft.com/office/word/2010/wordprocessingShape" mc:Ignorable="w14 w15 w16se w16cid wp14">
   <w:body>
     <w:p>
-      <w:r>
-        <w:t xml:space="preserve">Question </w:t>
-      </w:r>
-      <w:proofErr w:type="gramStart"/>
-      <w:r>
-        <w:t>1 :</w:t>
-      </w:r>
-      <w:proofErr w:type="gramEnd"/>
+      <w:pPr>
+        <w:rPr>
+          <w:rFonts w:ascii="Century Gothic" w:hAnsi="Century Gothic"/>
+          <w:sz w:val="28"/>
+          <w:lang w:val="fr-CA"/>
+        </w:rPr>
+      </w:pPr>
+      <w:r>
+        <w:rPr>
+          <w:rFonts w:ascii="Century Gothic" w:hAnsi="Century Gothic"/>
+          <w:sz w:val="28"/>
+          <w:lang w:val="fr-CA"/>
+        </w:rPr>
+        <w:t>Chloé Constantineau – 1720146</w:t>
+      </w:r>
+    </w:p>
+    <w:p>
+      <w:pPr>
+        <w:rPr>
+          <w:rFonts w:ascii="Century Gothic" w:hAnsi="Century Gothic"/>
+          <w:sz w:val="28"/>
+          <w:szCs w:val="28"/>
+          <w:lang w:val="fr-CA"/>
+        </w:rPr>
+      </w:pPr>
+      <w:r>
+        <w:rPr>
+          <w:rFonts w:ascii="Century Gothic" w:hAnsi="Century Gothic"/>
+          <w:sz w:val="28"/>
+          <w:lang w:val="fr-CA"/>
+        </w:rPr>
+        <w:t xml:space="preserve">Véronique Demers - </w:t>
+      </w:r>
+      <w:r>
+        <w:rPr>
+          <w:rFonts w:ascii="Century Gothic" w:hAnsi="Century Gothic"/>
+          <w:color w:val="000000"/>
+          <w:sz w:val="28"/>
+          <w:szCs w:val="28"/>
+          <w:shd w:val="clear" w:color="auto" w:fill="FFFFFF"/>
+          <w:lang w:val="fr-CA"/>
+        </w:rPr>
+        <w:t>1783901</w:t>
+      </w:r>
+    </w:p>
+    <w:p>
+      <w:pPr>
+        <w:rPr>
+          <w:lang w:val="fr-CA"/>
+        </w:rPr>
+      </w:pPr>
+    </w:p>
+    <w:p>
+      <w:pPr>
+        <w:rPr>
+          <w:lang w:val="fr-CA"/>
+        </w:rPr>
+      </w:pPr>
+      <w:r>
+        <w:rPr>
+          <w:lang w:val="fr-CA"/>
+        </w:rPr>
+        <w:t>Question 1 :</w:t>
+      </w:r>
     </w:p>
     <w:p>
       <w:pPr>
@@ -37,7 +93,7 @@
             <wp:cNvGraphicFramePr/>
             <a:graphic xmlns:a="http://schemas.openxmlformats.org/drawingml/2006/main">
               <a:graphicData uri="http://schemas.openxmlformats.org/drawingml/2006/chart">
-                <c:chart xmlns:c="http://schemas.openxmlformats.org/drawingml/2006/chart" xmlns:r="http://schemas.openxmlformats.org/officeDocument/2006/relationships" r:id="rId4"/>
+                <c:chart xmlns:c="http://schemas.openxmlformats.org/drawingml/2006/chart" xmlns:r="http://schemas.openxmlformats.org/officeDocument/2006/relationships" r:id="rId5"/>
               </a:graphicData>
             </a:graphic>
           </wp:inline>
@@ -103,6 +159,31 @@
               </w:rPr>
               <w:t>Payload Size</w:t>
             </w:r>
+            <w:r>
+              <w:rPr>
+                <w:rFonts w:ascii="Calibri" w:eastAsia="Times New Roman" w:hAnsi="Calibri" w:cs="Calibri"/>
+                <w:color w:val="000000"/>
+                <w:lang w:eastAsia="en-CA"/>
+              </w:rPr>
+              <w:t>(10</w:t>
+            </w:r>
+            <w:r>
+              <w:rPr>
+                <w:rFonts w:ascii="Calibri" w:eastAsia="Times New Roman" w:hAnsi="Calibri" w:cs="Calibri"/>
+                <w:color w:val="000000"/>
+                <w:vertAlign w:val="superscript"/>
+                <w:lang w:eastAsia="en-CA"/>
+              </w:rPr>
+              <w:t>x</w:t>
+            </w:r>
+            <w:r>
+              <w:rPr>
+                <w:rFonts w:ascii="Calibri" w:eastAsia="Times New Roman" w:hAnsi="Calibri" w:cs="Calibri"/>
+                <w:color w:val="000000"/>
+                <w:lang w:eastAsia="en-CA"/>
+              </w:rPr>
+              <w:t>)</w:t>
+            </w:r>
           </w:p>
         </w:tc>
         <w:tc>
@@ -1123,21 +1204,350 @@
     </w:p>
     <w:p>
       <w:pPr>
+        <w:jc w:val="both"/>
+        <w:rPr>
+          <w:lang w:val="fr-CA"/>
+        </w:rPr>
+      </w:pPr>
+      <w:r>
+        <w:rPr>
+          <w:lang w:val="fr-CA"/>
+        </w:rPr>
+        <w:t xml:space="preserve">Nous avons ajouté une fonction appelée </w:t>
+      </w:r>
+      <w:proofErr w:type="spellStart"/>
+      <w:proofErr w:type="gramStart"/>
+      <w:r>
+        <w:rPr>
+          <w:lang w:val="fr-CA"/>
+        </w:rPr>
+        <w:t>EmptyFunc</w:t>
+      </w:r>
+      <w:proofErr w:type="spellEnd"/>
+      <w:r>
+        <w:rPr>
+          <w:lang w:val="fr-CA"/>
+        </w:rPr>
+        <w:t>(</w:t>
+      </w:r>
+      <w:proofErr w:type="gramEnd"/>
+      <w:r>
+        <w:rPr>
+          <w:lang w:val="fr-CA"/>
+        </w:rPr>
+        <w:t xml:space="preserve">) dans notre interface </w:t>
+      </w:r>
+      <w:proofErr w:type="spellStart"/>
+      <w:r>
+        <w:rPr>
+          <w:lang w:val="fr-CA"/>
+        </w:rPr>
+        <w:t>ServerInterface</w:t>
+      </w:r>
+      <w:proofErr w:type="spellEnd"/>
+      <w:r>
+        <w:rPr>
+          <w:lang w:val="fr-CA"/>
+        </w:rPr>
+        <w:t>. Cette fonction prend en paramètre deux argument</w:t>
+      </w:r>
+      <w:r>
+        <w:rPr>
+          <w:lang w:val="fr-CA"/>
+        </w:rPr>
+        <w:t>s,</w:t>
+      </w:r>
+      <w:r>
+        <w:rPr>
+          <w:lang w:val="fr-CA"/>
+        </w:rPr>
+        <w:t xml:space="preserve"> chacun de type </w:t>
+      </w:r>
+      <w:proofErr w:type="gramStart"/>
+      <w:r>
         <w:rPr>
           <w:i/>
           <w:lang w:val="fr-CA"/>
         </w:rPr>
-      </w:pPr>
+        <w:t>byte[</w:t>
+      </w:r>
+      <w:proofErr w:type="gramEnd"/>
+      <w:r>
+        <w:rPr>
+          <w:i/>
+          <w:lang w:val="fr-CA"/>
+        </w:rPr>
+        <w:t>].</w:t>
+      </w:r>
+      <w:r>
+        <w:rPr>
+          <w:lang w:val="fr-CA"/>
+        </w:rPr>
+        <w:t xml:space="preserve"> Cela veut donc dire qu</w:t>
+      </w:r>
+      <w:r>
+        <w:rPr>
+          <w:lang w:val="fr-CA"/>
+        </w:rPr>
+        <w:t>e</w:t>
+      </w:r>
+      <w:r>
+        <w:rPr>
+          <w:lang w:val="fr-CA"/>
+        </w:rPr>
+        <w:t xml:space="preserve"> deux bytes </w:t>
+      </w:r>
+      <w:proofErr w:type="spellStart"/>
+      <w:r>
+        <w:rPr>
+          <w:lang w:val="fr-CA"/>
+        </w:rPr>
+        <w:t>array</w:t>
+      </w:r>
+      <w:proofErr w:type="spellEnd"/>
+      <w:r>
+        <w:rPr>
+          <w:lang w:val="fr-CA"/>
+        </w:rPr>
+        <w:t xml:space="preserve"> doivent être envoyé à chaque appel de fonction.</w:t>
+      </w:r>
+      <w:r>
+        <w:rPr>
+          <w:lang w:val="fr-CA"/>
+        </w:rPr>
+        <w:t xml:space="preserve"> </w:t>
+      </w:r>
+      <w:r>
+        <w:rPr>
+          <w:lang w:val="fr-CA"/>
+        </w:rPr>
+        <w:t xml:space="preserve">Nous initialisons chaque byte </w:t>
+      </w:r>
+      <w:proofErr w:type="spellStart"/>
+      <w:r>
+        <w:rPr>
+          <w:lang w:val="fr-CA"/>
+        </w:rPr>
+        <w:t>array</w:t>
+      </w:r>
+      <w:proofErr w:type="spellEnd"/>
+      <w:r>
+        <w:rPr>
+          <w:lang w:val="fr-CA"/>
+        </w:rPr>
+        <w:t xml:space="preserve"> avec 10</w:t>
+      </w:r>
+      <w:r>
+        <w:rPr>
+          <w:vertAlign w:val="superscript"/>
+          <w:lang w:val="fr-CA"/>
+        </w:rPr>
+        <w:t>x</w:t>
+      </w:r>
+      <w:r>
+        <w:rPr>
+          <w:lang w:val="fr-CA"/>
+        </w:rPr>
+        <w:t xml:space="preserve"> ‘0’</w:t>
+      </w:r>
+      <w:r>
+        <w:rPr>
+          <w:lang w:val="fr-CA"/>
+        </w:rPr>
+        <w:t xml:space="preserve"> o</w:t>
+      </w:r>
+      <w:r>
+        <w:rPr>
+          <w:lang w:val="fr-CA"/>
+        </w:rPr>
+        <w:t>ù</w:t>
+      </w:r>
+      <w:r>
+        <w:rPr>
+          <w:lang w:val="fr-CA"/>
+        </w:rPr>
+        <w:t xml:space="preserve"> x varie entre </w:t>
+      </w:r>
+      <w:r>
+        <w:rPr>
+          <w:lang w:val="fr-CA"/>
+        </w:rPr>
+        <w:t>[1,7]</w:t>
+      </w:r>
+      <w:r>
+        <w:rPr>
+          <w:lang w:val="fr-CA"/>
+        </w:rPr>
+        <w:t xml:space="preserve">. </w:t>
+      </w:r>
+      <w:r>
+        <w:rPr>
+          <w:lang w:val="fr-CA"/>
+        </w:rPr>
+        <w:t xml:space="preserve">Nous avons choisi d’envoyer deux bytes </w:t>
+      </w:r>
+      <w:proofErr w:type="spellStart"/>
+      <w:r>
+        <w:rPr>
+          <w:lang w:val="fr-CA"/>
+        </w:rPr>
+        <w:t>array</w:t>
+      </w:r>
+      <w:proofErr w:type="spellEnd"/>
+      <w:r>
+        <w:rPr>
+          <w:lang w:val="fr-CA"/>
+        </w:rPr>
+        <w:t xml:space="preserve"> au lieu d’un pour bien démontrer la lenteur d’</w:t>
+      </w:r>
+      <w:r>
+        <w:rPr>
+          <w:lang w:val="fr-CA"/>
+        </w:rPr>
+        <w:t>e</w:t>
+      </w:r>
+      <w:r>
+        <w:rPr>
+          <w:lang w:val="fr-CA"/>
+        </w:rPr>
+        <w:t xml:space="preserve">xécution quand la </w:t>
+      </w:r>
+      <w:r>
+        <w:rPr>
+          <w:lang w:val="fr-CA"/>
+        </w:rPr>
+        <w:t>taille</w:t>
+      </w:r>
+      <w:r>
+        <w:rPr>
+          <w:lang w:val="fr-CA"/>
+        </w:rPr>
+        <w:t xml:space="preserve"> des arguments augmente. Comme on peut le remarquer dans le graphique ci-haut, plus les arguments sont grands</w:t>
+      </w:r>
+      <w:r>
+        <w:rPr>
+          <w:lang w:val="fr-CA"/>
+        </w:rPr>
+        <w:t xml:space="preserve"> plus le temps augmente. On peut aussi </w:t>
+      </w:r>
+      <w:r>
+        <w:rPr>
+          <w:lang w:val="fr-CA"/>
+        </w:rPr>
+        <w:t>remarquer</w:t>
+      </w:r>
+      <w:r>
+        <w:rPr>
+          <w:lang w:val="fr-CA"/>
+        </w:rPr>
+        <w:t xml:space="preserve"> que plus l’appel est distant, plus son temps augmente et ce pour un même ordre de grandeur de x.</w:t>
+      </w:r>
+      <w:r>
+        <w:rPr>
+          <w:lang w:val="fr-CA"/>
+        </w:rPr>
+        <w:t xml:space="preserve"> </w:t>
+      </w:r>
+      <w:r>
+        <w:rPr>
+          <w:lang w:val="fr-CA"/>
+        </w:rPr>
+        <w:t xml:space="preserve">On peut donc en déduire que l’appel local est le plus rapide. Cela s’explique par le fait que la transmission des arguments se fait selon la vitesse d’exécution de la copie en mémoire de l’ordinateur (Temps copie mémoire par programme). Il s’agit du transfert de données le plus léger possible. Il est aussi très constant comme on en constate avec le graphique. L’appel avec un RMI local est le deuxième appel le plus léger. On y va tout </w:t>
+      </w:r>
+      <w:r>
+        <w:rPr>
+          <w:lang w:val="fr-CA"/>
+        </w:rPr>
+        <w:lastRenderedPageBreak/>
+        <w:t xml:space="preserve">de même une augmentation significative par rapport à l’appel local. Comme il s’agit d’un serveur local, la transmission des données se fait à même l’ordinateur avec une communication interprocessus. Le dernier appel, l’appel RMI distant, est définitivement le plus lent </w:t>
+      </w:r>
+      <w:r>
+        <w:rPr>
+          <w:lang w:val="fr-CA"/>
+        </w:rPr>
+        <w:t>en termes de</w:t>
+      </w:r>
+      <w:r>
+        <w:rPr>
+          <w:lang w:val="fr-CA"/>
+        </w:rPr>
+        <w:t xml:space="preserve"> temps d’exécution. EN effet, contrairement aux deux derniers appels, </w:t>
+      </w:r>
+      <w:r>
+        <w:rPr>
+          <w:lang w:val="fr-CA"/>
+        </w:rPr>
+        <w:t>ce dernier</w:t>
+      </w:r>
+      <w:r>
+        <w:rPr>
+          <w:lang w:val="fr-CA"/>
+        </w:rPr>
+        <w:t xml:space="preserve"> doit passer par une communication réseau. Cela implique donc de nombreux paquets à transmettre en réseau. Du fait de la nature de cette communication distante, le temps d’exécution s’allonge inévitablement et ce par un gros facteur.</w:t>
+      </w:r>
     </w:p>
     <w:p>
       <w:pPr>
-        <w:rPr>
-          <w:lang w:val="fr-CA"/>
-        </w:rPr>
-      </w:pPr>
+        <w:jc w:val="both"/>
+        <w:rPr>
+          <w:lang w:val="fr-CA"/>
+        </w:rPr>
+      </w:pPr>
+      <w:r>
+        <w:rPr>
+          <w:lang w:val="fr-CA"/>
+        </w:rPr>
+        <w:t>Java RMI peut être un outil puissant. En effet, il permet de faire des appels de fonction sur des machines distantes. Cela permet par exemple de libérer du CPU sur la machine local</w:t>
+      </w:r>
+      <w:r>
+        <w:rPr>
+          <w:lang w:val="fr-CA"/>
+        </w:rPr>
+        <w:t xml:space="preserve">e, ou bien de faire des calculs demandant beaucoup de capacité de </w:t>
+      </w:r>
+      <w:proofErr w:type="spellStart"/>
+      <w:r>
+        <w:rPr>
+          <w:i/>
+          <w:lang w:val="fr-CA"/>
+        </w:rPr>
+        <w:t>processing</w:t>
+      </w:r>
+      <w:proofErr w:type="spellEnd"/>
+      <w:r>
+        <w:rPr>
+          <w:lang w:val="fr-CA"/>
+        </w:rPr>
+        <w:t xml:space="preserve"> sur une machine distante qui possède justement cette capacité. Cependant, Java RMI devient contreproductif du moment o</w:t>
+      </w:r>
+      <w:r>
+        <w:rPr>
+          <w:lang w:val="fr-CA"/>
+        </w:rPr>
+        <w:t>ù</w:t>
+      </w:r>
+      <w:r>
+        <w:rPr>
+          <w:lang w:val="fr-CA"/>
+        </w:rPr>
+        <w:t xml:space="preserve"> les arguments passés sont de grandes tailles</w:t>
+      </w:r>
+      <w:r>
+        <w:rPr>
+          <w:lang w:val="fr-CA"/>
+        </w:rPr>
+        <w:t xml:space="preserve"> puisque le gain de temps de complétion de la fonction sur la machine distante est contrecarré par le temps de transmission des données</w:t>
+      </w:r>
+      <w:r>
+        <w:rPr>
+          <w:lang w:val="fr-CA"/>
+        </w:rPr>
+        <w:t>. Il faut donc toujours garder cette optique en tête.</w:t>
+      </w:r>
     </w:p>
     <w:p>
       <w:pPr>
+        <w:jc w:val="both"/>
         <w:rPr>
           <w:lang w:val="fr-CA"/>
         </w:rPr>
@@ -1162,13 +1572,435 @@
           <w:lang w:val="fr-CA"/>
         </w:rPr>
       </w:pPr>
+      <w:r>
+        <w:rPr>
+          <w:lang w:val="fr-CA"/>
+        </w:rPr>
+        <w:t>Le premier processus lancé est celui du serveur</w:t>
+      </w:r>
+      <w:r>
+        <w:rPr>
+          <w:lang w:val="fr-CA"/>
+        </w:rPr>
+        <w:t xml:space="preserve"> (Server.java)</w:t>
+      </w:r>
+      <w:r>
+        <w:rPr>
+          <w:lang w:val="fr-CA"/>
+        </w:rPr>
+        <w:t> :</w:t>
+      </w:r>
     </w:p>
     <w:p>
       <w:pPr>
-        <w:rPr>
-          <w:lang w:val="fr-CA"/>
-        </w:rPr>
-      </w:pPr>
+        <w:pStyle w:val="Paragraphedeliste"/>
+        <w:numPr>
+          <w:ilvl w:val="0"/>
+          <w:numId w:val="1"/>
+        </w:numPr>
+        <w:rPr>
+          <w:lang w:val="fr-CA"/>
+        </w:rPr>
+      </w:pPr>
+      <w:r>
+        <w:rPr>
+          <w:lang w:val="fr-CA"/>
+        </w:rPr>
+        <w:t>Exécute le code du serveur sur une</w:t>
+      </w:r>
+      <w:r>
+        <w:rPr>
+          <w:lang w:val="fr-CA"/>
+        </w:rPr>
+        <w:t xml:space="preserve"> machine distante</w:t>
+      </w:r>
+      <w:r>
+        <w:rPr>
+          <w:lang w:val="fr-CA"/>
+        </w:rPr>
+        <w:t xml:space="preserve"> ou sur une machine local</w:t>
+      </w:r>
+      <w:r>
+        <w:rPr>
+          <w:lang w:val="fr-CA"/>
+        </w:rPr>
+        <w:t>e</w:t>
+      </w:r>
+      <w:r>
+        <w:rPr>
+          <w:lang w:val="fr-CA"/>
+        </w:rPr>
+        <w:t>, comme désiré.</w:t>
+      </w:r>
+    </w:p>
+    <w:p>
+      <w:pPr>
+        <w:pStyle w:val="Paragraphedeliste"/>
+        <w:numPr>
+          <w:ilvl w:val="0"/>
+          <w:numId w:val="1"/>
+        </w:numPr>
+        <w:rPr>
+          <w:lang w:val="fr-CA"/>
+        </w:rPr>
+      </w:pPr>
+      <w:r>
+        <w:rPr>
+          <w:lang w:val="fr-CA"/>
+        </w:rPr>
+        <w:t xml:space="preserve">Le code crée en premier un stub de notre objet </w:t>
+      </w:r>
+      <w:proofErr w:type="spellStart"/>
+      <w:r>
+        <w:rPr>
+          <w:lang w:val="fr-CA"/>
+        </w:rPr>
+        <w:t>ServerI</w:t>
+      </w:r>
+      <w:r>
+        <w:rPr>
+          <w:lang w:val="fr-CA"/>
+        </w:rPr>
+        <w:t>nterface</w:t>
+      </w:r>
+      <w:proofErr w:type="spellEnd"/>
+      <w:r>
+        <w:rPr>
+          <w:lang w:val="fr-CA"/>
+        </w:rPr>
+        <w:t xml:space="preserve"> et ce avec la fonction </w:t>
+      </w:r>
+      <w:proofErr w:type="spellStart"/>
+      <w:r>
+        <w:rPr>
+          <w:lang w:val="fr-CA"/>
+        </w:rPr>
+        <w:t>UnicastRemoteObject.exportObject</w:t>
+      </w:r>
+      <w:proofErr w:type="spellEnd"/>
+      <w:r>
+        <w:rPr>
+          <w:lang w:val="fr-CA"/>
+        </w:rPr>
+        <w:t xml:space="preserve"> fournit dans le package Java RMI.</w:t>
+      </w:r>
+    </w:p>
+    <w:p>
+      <w:pPr>
+        <w:pStyle w:val="Paragraphedeliste"/>
+        <w:numPr>
+          <w:ilvl w:val="0"/>
+          <w:numId w:val="1"/>
+        </w:numPr>
+        <w:rPr>
+          <w:lang w:val="fr-CA"/>
+        </w:rPr>
+      </w:pPr>
+      <w:r>
+        <w:rPr>
+          <w:lang w:val="fr-CA"/>
+        </w:rPr>
+        <w:t xml:space="preserve">On récupère la table du RMI </w:t>
+      </w:r>
+      <w:proofErr w:type="spellStart"/>
+      <w:r>
+        <w:rPr>
+          <w:lang w:val="fr-CA"/>
+        </w:rPr>
+        <w:t>registry</w:t>
+      </w:r>
+      <w:proofErr w:type="spellEnd"/>
+      <w:r>
+        <w:rPr>
+          <w:lang w:val="fr-CA"/>
+        </w:rPr>
+        <w:t xml:space="preserve"> avec la fonction </w:t>
+      </w:r>
+      <w:proofErr w:type="spellStart"/>
+      <w:r>
+        <w:rPr>
+          <w:lang w:val="fr-CA"/>
+        </w:rPr>
+        <w:t>getRegistry</w:t>
+      </w:r>
+      <w:proofErr w:type="spellEnd"/>
+      <w:r>
+        <w:rPr>
+          <w:lang w:val="fr-CA"/>
+        </w:rPr>
+        <w:t xml:space="preserve"> du package </w:t>
+      </w:r>
+      <w:proofErr w:type="spellStart"/>
+      <w:r>
+        <w:rPr>
+          <w:lang w:val="fr-CA"/>
+        </w:rPr>
+        <w:t>LocateRegistry</w:t>
+      </w:r>
+      <w:proofErr w:type="spellEnd"/>
+    </w:p>
+    <w:p>
+      <w:pPr>
+        <w:pStyle w:val="Paragraphedeliste"/>
+        <w:numPr>
+          <w:ilvl w:val="0"/>
+          <w:numId w:val="1"/>
+        </w:numPr>
+        <w:rPr>
+          <w:lang w:val="fr-CA"/>
+        </w:rPr>
+      </w:pPr>
+      <w:r>
+        <w:rPr>
+          <w:lang w:val="fr-CA"/>
+        </w:rPr>
+        <w:t xml:space="preserve">On ajoute une entrée à cette table ; le nom ‘server’ comme clé et le stub comme valeur. Cet ajout et </w:t>
+      </w:r>
+      <w:r>
+        <w:rPr>
+          <w:lang w:val="fr-CA"/>
+        </w:rPr>
+        <w:t>c</w:t>
+      </w:r>
+      <w:r>
+        <w:rPr>
+          <w:lang w:val="fr-CA"/>
+        </w:rPr>
+        <w:t xml:space="preserve">e binding se font avec la fonction </w:t>
+      </w:r>
+      <w:proofErr w:type="spellStart"/>
+      <w:r>
+        <w:rPr>
+          <w:i/>
+          <w:lang w:val="fr-CA"/>
+        </w:rPr>
+        <w:t>rebind</w:t>
+      </w:r>
+      <w:proofErr w:type="spellEnd"/>
+      <w:r>
+        <w:rPr>
+          <w:i/>
+          <w:lang w:val="fr-CA"/>
+        </w:rPr>
+        <w:t>.</w:t>
+      </w:r>
+    </w:p>
+    <w:p>
+      <w:pPr>
+        <w:rPr>
+          <w:lang w:val="fr-CA"/>
+        </w:rPr>
+      </w:pPr>
+      <w:r>
+        <w:rPr>
+          <w:lang w:val="fr-CA"/>
+        </w:rPr>
+        <w:t>Ensuite, on exécute le client (Client.java) :</w:t>
+      </w:r>
+    </w:p>
+    <w:p>
+      <w:pPr>
+        <w:pStyle w:val="Paragraphedeliste"/>
+        <w:numPr>
+          <w:ilvl w:val="0"/>
+          <w:numId w:val="2"/>
+        </w:numPr>
+        <w:rPr>
+          <w:lang w:val="fr-CA"/>
+        </w:rPr>
+      </w:pPr>
+      <w:r>
+        <w:rPr>
+          <w:lang w:val="fr-CA"/>
+        </w:rPr>
+        <w:t xml:space="preserve">Le client commence par loader le </w:t>
+      </w:r>
+      <w:proofErr w:type="spellStart"/>
+      <w:r>
+        <w:rPr>
+          <w:lang w:val="fr-CA"/>
+        </w:rPr>
+        <w:t>registry</w:t>
+      </w:r>
+      <w:proofErr w:type="spellEnd"/>
+      <w:r>
+        <w:rPr>
+          <w:lang w:val="fr-CA"/>
+        </w:rPr>
+        <w:t xml:space="preserve">. Pour ce faire, il utilise la fonction </w:t>
+      </w:r>
+      <w:proofErr w:type="spellStart"/>
+      <w:proofErr w:type="gramStart"/>
+      <w:r>
+        <w:rPr>
+          <w:lang w:val="fr-CA"/>
+        </w:rPr>
+        <w:t>getRegistry</w:t>
+      </w:r>
+      <w:proofErr w:type="spellEnd"/>
+      <w:r>
+        <w:rPr>
+          <w:lang w:val="fr-CA"/>
+        </w:rPr>
+        <w:t>(</w:t>
+      </w:r>
+      <w:proofErr w:type="gramEnd"/>
+      <w:r>
+        <w:rPr>
+          <w:lang w:val="fr-CA"/>
+        </w:rPr>
+        <w:t>)</w:t>
+      </w:r>
+      <w:r>
+        <w:rPr>
+          <w:lang w:val="fr-CA"/>
+        </w:rPr>
+        <w:t xml:space="preserve"> de </w:t>
+      </w:r>
+      <w:proofErr w:type="spellStart"/>
+      <w:r>
+        <w:rPr>
+          <w:lang w:val="fr-CA"/>
+        </w:rPr>
+        <w:t>Locate</w:t>
+      </w:r>
+      <w:r>
+        <w:rPr>
+          <w:lang w:val="fr-CA"/>
+        </w:rPr>
+        <w:t>Registry</w:t>
+      </w:r>
+      <w:proofErr w:type="spellEnd"/>
+      <w:r>
+        <w:rPr>
+          <w:lang w:val="fr-CA"/>
+        </w:rPr>
+        <w:t xml:space="preserve"> en lui donnant l’adresse du serveur : 127.0.0.1 pour un serveur local, ou bien l’adresse distante s’il s’agit d’un serveur distant.</w:t>
+      </w:r>
+    </w:p>
+    <w:p>
+      <w:pPr>
+        <w:pStyle w:val="Paragraphedeliste"/>
+        <w:numPr>
+          <w:ilvl w:val="0"/>
+          <w:numId w:val="2"/>
+        </w:numPr>
+        <w:rPr>
+          <w:lang w:val="fr-CA"/>
+        </w:rPr>
+      </w:pPr>
+      <w:r>
+        <w:rPr>
+          <w:lang w:val="fr-CA"/>
+        </w:rPr>
+        <w:t xml:space="preserve">Le client récupère ensuite un stub du serveur en appelant </w:t>
+      </w:r>
+      <w:proofErr w:type="spellStart"/>
+      <w:proofErr w:type="gramStart"/>
+      <w:r>
+        <w:rPr>
+          <w:lang w:val="fr-CA"/>
+        </w:rPr>
+        <w:t>registry.lookup</w:t>
+      </w:r>
+      <w:proofErr w:type="spellEnd"/>
+      <w:proofErr w:type="gramEnd"/>
+      <w:r>
+        <w:rPr>
+          <w:lang w:val="fr-CA"/>
+        </w:rPr>
+        <w:t>(‘server’). Le nom doit correspondre au nom donné dans le code du serveur</w:t>
+      </w:r>
+      <w:r>
+        <w:rPr>
+          <w:lang w:val="fr-CA"/>
+        </w:rPr>
+        <w:t xml:space="preserve"> ; la clé insérée dans la table.</w:t>
+      </w:r>
+    </w:p>
+    <w:p>
+      <w:pPr>
+        <w:pStyle w:val="Paragraphedeliste"/>
+        <w:numPr>
+          <w:ilvl w:val="0"/>
+          <w:numId w:val="2"/>
+        </w:numPr>
+        <w:rPr>
+          <w:lang w:val="fr-CA"/>
+        </w:rPr>
+      </w:pPr>
+      <w:r>
+        <w:rPr>
+          <w:lang w:val="fr-CA"/>
+        </w:rPr>
+        <w:t>Si le client veut faire un appel de fonction au serveur, il utilise le stub pour se faire. Lors de l’appel, les arguments envoyés en paramètre seront packagés (</w:t>
+      </w:r>
+      <w:proofErr w:type="spellStart"/>
+      <w:r>
+        <w:rPr>
+          <w:i/>
+          <w:lang w:val="fr-CA"/>
+        </w:rPr>
+        <w:t>marshalling</w:t>
+      </w:r>
+      <w:proofErr w:type="spellEnd"/>
+      <w:r>
+        <w:rPr>
+          <w:lang w:val="fr-CA"/>
+        </w:rPr>
+        <w:t xml:space="preserve">). L’appel de la fonction doit être fait selon la signature définit dans l’interface </w:t>
+      </w:r>
+      <w:proofErr w:type="spellStart"/>
+      <w:r>
+        <w:rPr>
+          <w:i/>
+          <w:lang w:val="fr-CA"/>
+        </w:rPr>
+        <w:t>ServerInterface</w:t>
+      </w:r>
+      <w:proofErr w:type="spellEnd"/>
+      <w:r>
+        <w:rPr>
+          <w:lang w:val="fr-CA"/>
+        </w:rPr>
+        <w:t xml:space="preserve"> (interface commune au Server.java et Client.java)</w:t>
+      </w:r>
+    </w:p>
+    <w:p>
+      <w:pPr>
+        <w:pStyle w:val="Paragraphedeliste"/>
+        <w:numPr>
+          <w:ilvl w:val="0"/>
+          <w:numId w:val="2"/>
+        </w:numPr>
+        <w:rPr>
+          <w:lang w:val="fr-CA"/>
+        </w:rPr>
+      </w:pPr>
+      <w:r>
+        <w:rPr>
+          <w:lang w:val="fr-CA"/>
+        </w:rPr>
+        <w:t>Par la suite le serveur reçoit l’appel, de compacte les arguments, exécute la fonction demandée et renvoie la réponse au client.</w:t>
+      </w:r>
+    </w:p>
+    <w:p>
+      <w:pPr>
+        <w:pStyle w:val="Paragraphedeliste"/>
+        <w:numPr>
+          <w:ilvl w:val="0"/>
+          <w:numId w:val="2"/>
+        </w:numPr>
+        <w:rPr>
+          <w:lang w:val="fr-CA"/>
+        </w:rPr>
+      </w:pPr>
+      <w:r>
+        <w:rPr>
+          <w:lang w:val="fr-CA"/>
+        </w:rPr>
+        <w:t>Le client reçoit le résultat de son appel de fonction.</w:t>
+      </w:r>
     </w:p>
     <w:p>
       <w:pPr>
@@ -1185,6 +2017,195 @@
     </w:sectPr>
   </w:body>
 </w:document>
+</file>
+
+<file path=word/numbering.xml><?xml version="1.0" encoding="utf-8"?>
+<w:numbering xmlns:wpc="http://schemas.microsoft.com/office/word/2010/wordprocessingCanvas" xmlns:cx="http://schemas.microsoft.com/office/drawing/2014/chartex" xmlns:cx1="http://schemas.microsoft.com/office/drawing/2015/9/8/chartex" xmlns:cx2="http://schemas.microsoft.com/office/drawing/2015/10/21/chartex" xmlns:cx3="http://schemas.microsoft.com/office/drawing/2016/5/9/chartex" xmlns:cx4="http://schemas.microsoft.com/office/drawing/2016/5/10/chartex" xmlns:cx5="http://schemas.microsoft.com/office/drawing/2016/5/11/chartex" xmlns:cx6="http://schemas.microsoft.com/office/drawing/2016/5/12/chartex" xmlns:cx7="http://schemas.microsoft.com/office/drawing/2016/5/13/chartex" xmlns:cx8="http://schemas.microsoft.com/office/drawing/2016/5/14/chartex" xmlns:mc="http://schemas.openxmlformats.org/markup-compatibility/2006" xmlns:aink="http://schemas.microsoft.com/office/drawing/2016/ink" xmlns:am3d="http://schemas.microsoft.com/office/drawing/2017/model3d" xmlns:o="urn:schemas-microsoft-com:office:office" xmlns:r="http://schemas.openxmlformats.org/officeDocument/2006/relationships" xmlns:m="http://schemas.openxmlformats.org/officeDocument/2006/math" xmlns:v="urn:schemas-microsoft-com:vml" xmlns:wp14="http://schemas.microsoft.com/office/word/2010/wordprocessingDrawing" xmlns:wp="http://schemas.openxmlformats.org/drawingml/2006/wordprocessingDrawing" xmlns:w10="urn:schemas-microsoft-com:office:word" xmlns:w="http://schemas.openxmlformats.org/wordprocessingml/2006/main" xmlns:w14="http://schemas.microsoft.com/office/word/2010/wordml" xmlns:w15="http://schemas.microsoft.com/office/word/2012/wordml" xmlns:w16cid="http://schemas.microsoft.com/office/word/2016/wordml/cid" xmlns:w16se="http://schemas.microsoft.com/office/word/2015/wordml/symex" xmlns:wpg="http://schemas.microsoft.com/office/word/2010/wordprocessingGroup" xmlns:wpi="http://schemas.microsoft.com/office/word/2010/wordprocessingInk" xmlns:wne="http://schemas.microsoft.com/office/word/2006/wordml" xmlns:wps="http://schemas.microsoft.com/office/word/2010/wordprocessingShape" mc:Ignorable="w14 w15 w16se w16cid wp14">
+  <w:abstractNum w:abstractNumId="0" w15:restartNumberingAfterBreak="0">
+    <w:nsid w:val="45021A8A"/>
+    <w:multiLevelType w:val="hybridMultilevel"/>
+    <w:tmpl w:val="761EBD96"/>
+    <w:lvl w:ilvl="0" w:tplc="1009000F">
+      <w:start w:val="1"/>
+      <w:numFmt w:val="decimal"/>
+      <w:lvlText w:val="%1."/>
+      <w:lvlJc w:val="left"/>
+      <w:pPr>
+        <w:ind w:left="720" w:hanging="360"/>
+      </w:pPr>
+      <w:rPr>
+        <w:rFonts w:hint="default"/>
+      </w:rPr>
+    </w:lvl>
+    <w:lvl w:ilvl="1" w:tplc="10090019" w:tentative="1">
+      <w:start w:val="1"/>
+      <w:numFmt w:val="lowerLetter"/>
+      <w:lvlText w:val="%2."/>
+      <w:lvlJc w:val="left"/>
+      <w:pPr>
+        <w:ind w:left="1440" w:hanging="360"/>
+      </w:pPr>
+    </w:lvl>
+    <w:lvl w:ilvl="2" w:tplc="1009001B" w:tentative="1">
+      <w:start w:val="1"/>
+      <w:numFmt w:val="lowerRoman"/>
+      <w:lvlText w:val="%3."/>
+      <w:lvlJc w:val="right"/>
+      <w:pPr>
+        <w:ind w:left="2160" w:hanging="180"/>
+      </w:pPr>
+    </w:lvl>
+    <w:lvl w:ilvl="3" w:tplc="1009000F" w:tentative="1">
+      <w:start w:val="1"/>
+      <w:numFmt w:val="decimal"/>
+      <w:lvlText w:val="%4."/>
+      <w:lvlJc w:val="left"/>
+      <w:pPr>
+        <w:ind w:left="2880" w:hanging="360"/>
+      </w:pPr>
+    </w:lvl>
+    <w:lvl w:ilvl="4" w:tplc="10090019" w:tentative="1">
+      <w:start w:val="1"/>
+      <w:numFmt w:val="lowerLetter"/>
+      <w:lvlText w:val="%5."/>
+      <w:lvlJc w:val="left"/>
+      <w:pPr>
+        <w:ind w:left="3600" w:hanging="360"/>
+      </w:pPr>
+    </w:lvl>
+    <w:lvl w:ilvl="5" w:tplc="1009001B" w:tentative="1">
+      <w:start w:val="1"/>
+      <w:numFmt w:val="lowerRoman"/>
+      <w:lvlText w:val="%6."/>
+      <w:lvlJc w:val="right"/>
+      <w:pPr>
+        <w:ind w:left="4320" w:hanging="180"/>
+      </w:pPr>
+    </w:lvl>
+    <w:lvl w:ilvl="6" w:tplc="1009000F" w:tentative="1">
+      <w:start w:val="1"/>
+      <w:numFmt w:val="decimal"/>
+      <w:lvlText w:val="%7."/>
+      <w:lvlJc w:val="left"/>
+      <w:pPr>
+        <w:ind w:left="5040" w:hanging="360"/>
+      </w:pPr>
+    </w:lvl>
+    <w:lvl w:ilvl="7" w:tplc="10090019" w:tentative="1">
+      <w:start w:val="1"/>
+      <w:numFmt w:val="lowerLetter"/>
+      <w:lvlText w:val="%8."/>
+      <w:lvlJc w:val="left"/>
+      <w:pPr>
+        <w:ind w:left="5760" w:hanging="360"/>
+      </w:pPr>
+    </w:lvl>
+    <w:lvl w:ilvl="8" w:tplc="1009001B" w:tentative="1">
+      <w:start w:val="1"/>
+      <w:numFmt w:val="lowerRoman"/>
+      <w:lvlText w:val="%9."/>
+      <w:lvlJc w:val="right"/>
+      <w:pPr>
+        <w:ind w:left="6480" w:hanging="180"/>
+      </w:pPr>
+    </w:lvl>
+  </w:abstractNum>
+  <w:abstractNum w:abstractNumId="1" w15:restartNumberingAfterBreak="0">
+    <w:nsid w:val="6D005606"/>
+    <w:multiLevelType w:val="hybridMultilevel"/>
+    <w:tmpl w:val="E1088FC4"/>
+    <w:lvl w:ilvl="0" w:tplc="1009000F">
+      <w:start w:val="1"/>
+      <w:numFmt w:val="decimal"/>
+      <w:lvlText w:val="%1."/>
+      <w:lvlJc w:val="left"/>
+      <w:pPr>
+        <w:ind w:left="720" w:hanging="360"/>
+      </w:pPr>
+      <w:rPr>
+        <w:rFonts w:hint="default"/>
+      </w:rPr>
+    </w:lvl>
+    <w:lvl w:ilvl="1" w:tplc="10090019" w:tentative="1">
+      <w:start w:val="1"/>
+      <w:numFmt w:val="lowerLetter"/>
+      <w:lvlText w:val="%2."/>
+      <w:lvlJc w:val="left"/>
+      <w:pPr>
+        <w:ind w:left="1440" w:hanging="360"/>
+      </w:pPr>
+    </w:lvl>
+    <w:lvl w:ilvl="2" w:tplc="1009001B" w:tentative="1">
+      <w:start w:val="1"/>
+      <w:numFmt w:val="lowerRoman"/>
+      <w:lvlText w:val="%3."/>
+      <w:lvlJc w:val="right"/>
+      <w:pPr>
+        <w:ind w:left="2160" w:hanging="180"/>
+      </w:pPr>
+    </w:lvl>
+    <w:lvl w:ilvl="3" w:tplc="1009000F" w:tentative="1">
+      <w:start w:val="1"/>
+      <w:numFmt w:val="decimal"/>
+      <w:lvlText w:val="%4."/>
+      <w:lvlJc w:val="left"/>
+      <w:pPr>
+        <w:ind w:left="2880" w:hanging="360"/>
+      </w:pPr>
+    </w:lvl>
+    <w:lvl w:ilvl="4" w:tplc="10090019" w:tentative="1">
+      <w:start w:val="1"/>
+      <w:numFmt w:val="lowerLetter"/>
+      <w:lvlText w:val="%5."/>
+      <w:lvlJc w:val="left"/>
+      <w:pPr>
+        <w:ind w:left="3600" w:hanging="360"/>
+      </w:pPr>
+    </w:lvl>
+    <w:lvl w:ilvl="5" w:tplc="1009001B" w:tentative="1">
+      <w:start w:val="1"/>
+      <w:numFmt w:val="lowerRoman"/>
+      <w:lvlText w:val="%6."/>
+      <w:lvlJc w:val="right"/>
+      <w:pPr>
+        <w:ind w:left="4320" w:hanging="180"/>
+      </w:pPr>
+    </w:lvl>
+    <w:lvl w:ilvl="6" w:tplc="1009000F" w:tentative="1">
+      <w:start w:val="1"/>
+      <w:numFmt w:val="decimal"/>
+      <w:lvlText w:val="%7."/>
+      <w:lvlJc w:val="left"/>
+      <w:pPr>
+        <w:ind w:left="5040" w:hanging="360"/>
+      </w:pPr>
+    </w:lvl>
+    <w:lvl w:ilvl="7" w:tplc="10090019" w:tentative="1">
+      <w:start w:val="1"/>
+      <w:numFmt w:val="lowerLetter"/>
+      <w:lvlText w:val="%8."/>
+      <w:lvlJc w:val="left"/>
+      <w:pPr>
+        <w:ind w:left="5760" w:hanging="360"/>
+      </w:pPr>
+    </w:lvl>
+    <w:lvl w:ilvl="8" w:tplc="1009001B" w:tentative="1">
+      <w:start w:val="1"/>
+      <w:numFmt w:val="lowerRoman"/>
+      <w:lvlText w:val="%9."/>
+      <w:lvlJc w:val="right"/>
+      <w:pPr>
+        <w:ind w:left="6480" w:hanging="180"/>
+      </w:pPr>
+    </w:lvl>
+  </w:abstractNum>
+  <w:num w:numId="1">
+    <w:abstractNumId w:val="1"/>
+  </w:num>
+  <w:num w:numId="2">
+    <w:abstractNumId w:val="0"/>
+  </w:num>
+</w:numbering>
 </file>
 
 <file path=word/styles.xml><?xml version="1.0" encoding="utf-8"?>
@@ -1630,6 +2651,17 @@
         <w:insideV w:val="single" w:sz="4" w:space="0" w:color="auto"/>
       </w:tblBorders>
     </w:tblPr>
+  </w:style>
+  <w:style w:type="paragraph" w:styleId="Paragraphedeliste">
+    <w:name w:val="List Paragraph"/>
+    <w:basedOn w:val="Normal"/>
+    <w:uiPriority w:val="34"/>
+    <w:qFormat/>
+    <w:rsid w:val="0022691D"/>
+    <w:pPr>
+      <w:ind w:left="720"/>
+      <w:contextualSpacing/>
+    </w:pPr>
   </w:style>
 </w:styles>
 </file>

</xml_diff>